<commit_message>
update speaking javascrpt translation
</commit_message>
<xml_diff>
--- a/book/data structure and algorithms with javascript/20140424.docx
+++ b/book/data structure and algorithms with javascript/20140424.docx
@@ -40,7 +40,19 @@
         <w:rPr>
           <w:rFonts w:hint="eastAsia"/>
         </w:rPr>
-        <w:t>网络研究已经成为本世纪最棒的科学温床之一，虽然数学家和其他人已经研究了几百年网络。科学技术（例如，互联网）以及社会理论的近期发展（社交网络，随着“六度分隔理论”概念而普及），更不用提社交媒体，都将焦点放在了网络研究上。</w:t>
+        <w:t>网络研究已经成为本世纪</w:t>
+      </w:r>
+      <w:r>
+        <w:rPr>
+          <w:rFonts w:hint="eastAsia"/>
+        </w:rPr>
+        <w:t>最棒的科学温床之一，虽然数学家和其他人已经研究了几百年网络。计算机</w:t>
+      </w:r>
+      <w:r>
+        <w:rPr>
+          <w:rFonts w:hint="eastAsia"/>
+        </w:rPr>
+        <w:t>技术（例如，互联网）以及社会理论的近期发展（社交网络，随着“六度分隔理论”概念而普及），更不用提社交媒体，都将焦点放在了网络研究上。</w:t>
       </w:r>
     </w:p>
     <w:p>
@@ -51,7 +63,13 @@
         <w:t>JavaScript</w:t>
       </w:r>
       <w:r>
-        <w:t>来表示图，以及如何实现重要的图算法。我们还将讨论使用图时选择正确数据展现的重要性，因为图算法的效率大部分依赖用于表示图的数据结构。</w:t>
+        <w:t>来表示图</w:t>
+      </w:r>
+      <w:r>
+        <w:t>，以及如何实现重要的图算法。我们还将讨论使用图时选择正确数据表示</w:t>
+      </w:r>
+      <w:r>
+        <w:t>的重要性，因为图算法的效率大部分依赖用于表示图的数据结构。</w:t>
       </w:r>
     </w:p>
     <w:p/>
@@ -561,7 +579,7 @@
         <w:t>）</w:t>
       </w:r>
       <w:r>
-        <w:t>是至少有一条边且起点</w:t>
+        <w:t>是至少有一条边且第一个顶点</w:t>
       </w:r>
       <w:r>
         <w:rPr>
@@ -570,7 +588,16 @@
         <w:t>和</w:t>
       </w:r>
       <w:r>
-        <w:t>终点相同的路径</w:t>
+        <w:rPr>
+          <w:rFonts w:hint="eastAsia"/>
+        </w:rPr>
+        <w:t>最后</w:t>
+      </w:r>
+      <w:r>
+        <w:t>一个顶点</w:t>
+      </w:r>
+      <w:r>
+        <w:t>相同的路径</w:t>
       </w:r>
       <w:r>
         <w:rPr>
@@ -740,7 +767,10 @@
     <w:p/>
     <w:p>
       <w:r>
-        <w:t>任何类型的交通系统都可以使用图来建模</w:t>
+        <w:t>任何类型的运输</w:t>
+      </w:r>
+      <w:r>
+        <w:t>系统都可以使用图来建模</w:t>
       </w:r>
       <w:r>
         <w:rPr>
@@ -833,7 +863,7 @@
         <w:t>。</w:t>
       </w:r>
       <w:r>
-        <w:t>另一个可以使用图来建模的真实系统实例是消费者市场</w:t>
+        <w:t>另一个可以使用图来建模的真实系统实例是消费市场</w:t>
       </w:r>
       <w:r>
         <w:rPr>
@@ -842,13 +872,7 @@
         <w:t>，</w:t>
       </w:r>
       <w:r>
-        <w:t>其中点代表机构</w:t>
-      </w:r>
-      <w:r>
-        <w:rPr>
-          <w:rFonts w:hint="eastAsia"/>
-        </w:rPr>
-        <w:t>（</w:t>
+        <w:t>其中点代表</w:t>
       </w:r>
       <w:r>
         <w:t>供应商</w:t>
@@ -857,7 +881,7 @@
         <w:rPr>
           <w:rFonts w:hint="eastAsia"/>
         </w:rPr>
-        <w:t>）和消费者。</w:t>
+        <w:t>和消费者。</w:t>
       </w:r>
     </w:p>
     <w:p/>
@@ -878,7 +902,21 @@
         <w:rPr>
           <w:rFonts w:hint="eastAsia"/>
         </w:rPr>
-        <w:t>初看起来，图很像一棵树或者二叉树，你很可能会像创建树一样来创建图类，使用节点来代表顶点。然而，像这样使用基于对象的方法是有问题的，因为图可能增长得非常大。仅使用对象来表示图很快会变得低效，因此我们使用一种不同的模式来表示顶点和边。</w:t>
+        <w:t>初看起来，图很像</w:t>
+      </w:r>
+      <w:r>
+        <w:rPr>
+          <w:rFonts w:hint="eastAsia"/>
+        </w:rPr>
+        <w:t>树或者</w:t>
+      </w:r>
+      <w:bookmarkStart w:id="0" w:name="_GoBack"/>
+      <w:bookmarkEnd w:id="0"/>
+      <w:r>
+        <w:rPr>
+          <w:rFonts w:hint="eastAsia"/>
+        </w:rPr>
+        <w:t>二叉树，你很可能会像创建树一样来创建图类，使用节点来代表顶点。然而，像这样使用基于对象的方法是有问题的，因为图可能增长得非常大。仅使用对象来表示图很快会变得低效，因此我们使用一种不同的模式来表示顶点和边。</w:t>
       </w:r>
     </w:p>
     <w:p/>
@@ -1080,11 +1118,6 @@
     <w:p/>
     <w:p/>
     <w:p>
-      <w:pPr>
-        <w:rPr>
-          <w:rFonts w:hint="eastAsia"/>
-        </w:rPr>
-      </w:pPr>
       <w:r>
         <w:rPr>
           <w:rFonts w:hint="eastAsia"/>
@@ -1106,8 +1139,6 @@
       <w:r>
         <w:t>157</w:t>
       </w:r>
-      <w:bookmarkStart w:id="0" w:name="_GoBack"/>
-      <w:bookmarkEnd w:id="0"/>
     </w:p>
     <w:p/>
     <w:sectPr>

</xml_diff>